<commit_message>
commando git.add y git commit agregado en archivo
</commit_message>
<xml_diff>
--- a/Algunos comandos para git y github.docx
+++ b/Algunos comandos para git y github.docx
@@ -18,7 +18,7 @@
           <w:u w:val="single"/>
           <w:lang w:val="es-ES"/>
         </w:rPr>
-        <w:t>status</w:t>
+        <w:t>Iniciar el repositorio</w:t>
       </w:r>
     </w:p>
     <w:p>
@@ -27,16 +27,66 @@
           <w:lang w:val="es-ES"/>
         </w:rPr>
       </w:pPr>
-      <w:r>
-        <w:rPr>
-          <w:lang w:val="es-ES"/>
-        </w:rPr>
-        <w:t>ver estado de los archivos</w:t>
-      </w:r>
+      <w:proofErr w:type="spellStart"/>
+      <w:r>
+        <w:rPr>
+          <w:lang w:val="es-ES"/>
+        </w:rPr>
+        <w:t>git</w:t>
+      </w:r>
+      <w:proofErr w:type="spellEnd"/>
+      <w:r>
+        <w:rPr>
+          <w:lang w:val="es-ES"/>
+        </w:rPr>
+        <w:t xml:space="preserve"> </w:t>
+      </w:r>
+      <w:proofErr w:type="spellStart"/>
+      <w:r>
+        <w:rPr>
+          <w:lang w:val="es-ES"/>
+        </w:rPr>
+        <w:t>init</w:t>
+      </w:r>
+      <w:proofErr w:type="spellEnd"/>
     </w:p>
     <w:p>
       <w:pPr>
         <w:rPr>
+          <w:b/>
+          <w:bCs/>
+          <w:u w:val="single"/>
+          <w:lang w:val="es-ES"/>
+        </w:rPr>
+      </w:pPr>
+      <w:proofErr w:type="gramStart"/>
+      <w:r>
+        <w:rPr>
+          <w:b/>
+          <w:bCs/>
+          <w:u w:val="single"/>
+          <w:lang w:val="es-ES"/>
+        </w:rPr>
+        <w:t>status</w:t>
+      </w:r>
+      <w:proofErr w:type="gramEnd"/>
+    </w:p>
+    <w:p>
+      <w:pPr>
+        <w:rPr>
+          <w:lang w:val="es-ES"/>
+        </w:rPr>
+      </w:pPr>
+      <w:r>
+        <w:rPr>
+          <w:lang w:val="es-ES"/>
+        </w:rPr>
+        <w:t>ver estado de los archivos</w:t>
+      </w:r>
+    </w:p>
+    <w:p>
+      <w:pPr>
+        <w:rPr>
           <w:lang w:val="es-ES"/>
         </w:rPr>
       </w:pPr>
@@ -52,8 +102,16 @@
         <w:rPr>
           <w:lang w:val="es-ES"/>
         </w:rPr>
-        <w:t xml:space="preserve"> status</w:t>
-      </w:r>
+        <w:t xml:space="preserve"> </w:t>
+      </w:r>
+      <w:proofErr w:type="gramStart"/>
+      <w:r>
+        <w:rPr>
+          <w:lang w:val="es-ES"/>
+        </w:rPr>
+        <w:t>status</w:t>
+      </w:r>
+      <w:proofErr w:type="gramEnd"/>
     </w:p>
     <w:p>
       <w:pPr>
@@ -285,6 +343,7 @@
               <w:t xml:space="preserve"> </w:t>
             </w:r>
             <w:proofErr w:type="spellStart"/>
+            <w:proofErr w:type="gramStart"/>
             <w:r>
               <w:rPr>
                 <w:lang w:val="es-ES"/>
@@ -298,6 +357,7 @@
               </w:rPr>
               <w:t xml:space="preserve"> .</w:t>
             </w:r>
+            <w:proofErr w:type="gramEnd"/>
           </w:p>
         </w:tc>
         <w:tc>
@@ -327,6 +387,55 @@
         </w:rPr>
       </w:pPr>
     </w:p>
+    <w:p>
+      <w:pPr>
+        <w:rPr>
+          <w:b/>
+          <w:bCs/>
+          <w:u w:val="single"/>
+          <w:lang w:val="en-US"/>
+        </w:rPr>
+      </w:pPr>
+      <w:r>
+        <w:rPr>
+          <w:b/>
+          <w:bCs/>
+          <w:u w:val="single"/>
+          <w:lang w:val="en-US"/>
+        </w:rPr>
+        <w:t>commit</w:t>
+      </w:r>
+    </w:p>
+    <w:p>
+      <w:proofErr w:type="spellStart"/>
+      <w:r>
+        <w:t>git</w:t>
+      </w:r>
+      <w:proofErr w:type="spellEnd"/>
+      <w:r>
+        <w:t xml:space="preserve"> </w:t>
+      </w:r>
+      <w:proofErr w:type="spellStart"/>
+      <w:r>
+        <w:t>commit</w:t>
+      </w:r>
+      <w:proofErr w:type="spellEnd"/>
+      <w:r>
+        <w:t xml:space="preserve"> -m “mensaje para </w:t>
+      </w:r>
+      <w:r>
+        <w:t xml:space="preserve">el </w:t>
+      </w:r>
+      <w:proofErr w:type="spellStart"/>
+      <w:r>
+        <w:t>commit</w:t>
+      </w:r>
+      <w:proofErr w:type="spellEnd"/>
+      <w:r>
+        <w:t>”</w:t>
+      </w:r>
+    </w:p>
+    <w:p/>
     <w:sectPr>
       <w:pgSz w:w="12240" w:h="15840"/>
       <w:pgMar w:top="1417" w:right="1701" w:bottom="1417" w:left="1701" w:header="708" w:footer="708" w:gutter="0"/>

</xml_diff>

<commit_message>
se agrego el git clone
</commit_message>
<xml_diff>
--- a/Algunos comandos para git y github.docx
+++ b/Algunos comandos para git y github.docx
@@ -436,6 +436,39 @@
       </w:r>
     </w:p>
     <w:p/>
+    <w:p>
+      <w:pPr>
+        <w:rPr>
+          <w:b/>
+          <w:bCs/>
+          <w:u w:val="single"/>
+        </w:rPr>
+      </w:pPr>
+      <w:r>
+        <w:rPr>
+          <w:b/>
+          <w:bCs/>
+          <w:u w:val="single"/>
+        </w:rPr>
+        <w:t>clonar repositorio</w:t>
+      </w:r>
+    </w:p>
+    <w:p>
+      <w:proofErr w:type="spellStart"/>
+      <w:r>
+        <w:t>git</w:t>
+      </w:r>
+      <w:proofErr w:type="spellEnd"/>
+      <w:r>
+        <w:t xml:space="preserve"> clone </w:t>
+      </w:r>
+      <w:r>
+        <w:rPr>
+          <w:highlight w:val="yellow"/>
+        </w:rPr>
+        <w:t>https del repositorio</w:t>
+      </w:r>
+    </w:p>
     <w:sectPr>
       <w:pgSz w:w="12240" w:h="15840"/>
       <w:pgMar w:top="1417" w:right="1701" w:bottom="1417" w:left="1701" w:header="708" w:footer="708" w:gutter="0"/>

</xml_diff>

<commit_message>
se agrego el apartado de trabajo colaborativo en el documento de word
</commit_message>
<xml_diff>
--- a/Algunos comandos para git y github.docx
+++ b/Algunos comandos para git y github.docx
@@ -27,28 +27,12 @@
           <w:lang w:val="es-ES"/>
         </w:rPr>
       </w:pPr>
-      <w:proofErr w:type="spellStart"/>
       <w:r>
         <w:rPr>
           <w:lang w:val="es-ES"/>
         </w:rPr>
-        <w:t>git</w:t>
-      </w:r>
-      <w:proofErr w:type="spellEnd"/>
-      <w:r>
-        <w:rPr>
-          <w:lang w:val="es-ES"/>
-        </w:rPr>
-        <w:t xml:space="preserve"> </w:t>
-      </w:r>
-      <w:proofErr w:type="spellStart"/>
-      <w:r>
-        <w:rPr>
-          <w:lang w:val="es-ES"/>
-        </w:rPr>
-        <w:t>init</w:t>
-      </w:r>
-      <w:proofErr w:type="spellEnd"/>
+        <w:t>git init</w:t>
+      </w:r>
     </w:p>
     <w:p>
       <w:pPr>
@@ -59,7 +43,6 @@
           <w:lang w:val="es-ES"/>
         </w:rPr>
       </w:pPr>
-      <w:proofErr w:type="gramStart"/>
       <w:r>
         <w:rPr>
           <w:b/>
@@ -69,7 +52,6 @@
         </w:rPr>
         <w:t>status</w:t>
       </w:r>
-      <w:proofErr w:type="gramEnd"/>
     </w:p>
     <w:p>
       <w:pPr>
@@ -90,28 +72,12 @@
           <w:lang w:val="es-ES"/>
         </w:rPr>
       </w:pPr>
-      <w:proofErr w:type="spellStart"/>
       <w:r>
         <w:rPr>
           <w:lang w:val="es-ES"/>
         </w:rPr>
-        <w:t>git</w:t>
-      </w:r>
-      <w:proofErr w:type="spellEnd"/>
-      <w:r>
-        <w:rPr>
-          <w:lang w:val="es-ES"/>
-        </w:rPr>
-        <w:t xml:space="preserve"> </w:t>
-      </w:r>
-      <w:proofErr w:type="gramStart"/>
-      <w:r>
-        <w:rPr>
-          <w:lang w:val="es-ES"/>
-        </w:rPr>
-        <w:t>status</w:t>
-      </w:r>
-      <w:proofErr w:type="gramEnd"/>
+        <w:t>git status</w:t>
+      </w:r>
     </w:p>
     <w:p>
       <w:pPr>
@@ -129,27 +95,7 @@
           <w:u w:val="single"/>
           <w:lang w:val="es-ES"/>
         </w:rPr>
-        <w:t>agregar archivos al escenario(</w:t>
-      </w:r>
-      <w:proofErr w:type="spellStart"/>
-      <w:r>
-        <w:rPr>
-          <w:b/>
-          <w:bCs/>
-          <w:u w:val="single"/>
-          <w:lang w:val="es-ES"/>
-        </w:rPr>
-        <w:t>stage</w:t>
-      </w:r>
-      <w:proofErr w:type="spellEnd"/>
-      <w:r>
-        <w:rPr>
-          <w:b/>
-          <w:bCs/>
-          <w:u w:val="single"/>
-          <w:lang w:val="es-ES"/>
-        </w:rPr>
-        <w:t>)</w:t>
+        <w:t>agregar archivos al escenario(stage)</w:t>
       </w:r>
     </w:p>
     <w:tbl>
@@ -178,16 +124,8 @@
               <w:rPr>
                 <w:lang w:val="en-US"/>
               </w:rPr>
-              <w:t xml:space="preserve">git add </w:t>
+              <w:t>git add nombre.ext</w:t>
             </w:r>
-            <w:proofErr w:type="spellStart"/>
-            <w:r>
-              <w:rPr>
-                <w:lang w:val="en-US"/>
-              </w:rPr>
-              <w:t>nombre.ext</w:t>
-            </w:r>
-            <w:proofErr w:type="spellEnd"/>
           </w:p>
         </w:tc>
         <w:tc>
@@ -238,33 +176,11 @@
                 <w:lang w:val="en-US"/>
               </w:rPr>
             </w:pPr>
-            <w:proofErr w:type="spellStart"/>
             <w:r>
               <w:rPr>
                 <w:lang w:val="en-US"/>
               </w:rPr>
-              <w:t>Varios</w:t>
-            </w:r>
-            <w:proofErr w:type="spellEnd"/>
-            <w:r>
-              <w:rPr>
-                <w:lang w:val="en-US"/>
-              </w:rPr>
-              <w:t xml:space="preserve"> </w:t>
-            </w:r>
-            <w:proofErr w:type="spellStart"/>
-            <w:r>
-              <w:rPr>
-                <w:lang w:val="en-US"/>
-              </w:rPr>
-              <w:t>archivos</w:t>
-            </w:r>
-            <w:proofErr w:type="spellEnd"/>
-            <w:r>
-              <w:rPr>
-                <w:lang w:val="en-US"/>
-              </w:rPr>
-              <w:t xml:space="preserve"> </w:t>
+              <w:t xml:space="preserve">Varios archivos </w:t>
             </w:r>
           </w:p>
         </w:tc>
@@ -285,16 +201,8 @@
               <w:rPr>
                 <w:lang w:val="en-US"/>
               </w:rPr>
-              <w:t>git add *.</w:t>
+              <w:t>git add *.ext</w:t>
             </w:r>
-            <w:proofErr w:type="spellStart"/>
-            <w:r>
-              <w:rPr>
-                <w:lang w:val="en-US"/>
-              </w:rPr>
-              <w:t>ext</w:t>
-            </w:r>
-            <w:proofErr w:type="spellEnd"/>
           </w:p>
         </w:tc>
         <w:tc>
@@ -328,36 +236,12 @@
                 <w:lang w:val="es-ES"/>
               </w:rPr>
             </w:pPr>
-            <w:proofErr w:type="spellStart"/>
             <w:r>
               <w:rPr>
                 <w:lang w:val="es-ES"/>
               </w:rPr>
-              <w:t>git</w:t>
+              <w:t>git add .</w:t>
             </w:r>
-            <w:proofErr w:type="spellEnd"/>
-            <w:r>
-              <w:rPr>
-                <w:lang w:val="es-ES"/>
-              </w:rPr>
-              <w:t xml:space="preserve"> </w:t>
-            </w:r>
-            <w:proofErr w:type="spellStart"/>
-            <w:proofErr w:type="gramStart"/>
-            <w:r>
-              <w:rPr>
-                <w:lang w:val="es-ES"/>
-              </w:rPr>
-              <w:t>add</w:t>
-            </w:r>
-            <w:proofErr w:type="spellEnd"/>
-            <w:r>
-              <w:rPr>
-                <w:lang w:val="es-ES"/>
-              </w:rPr>
-              <w:t xml:space="preserve"> .</w:t>
-            </w:r>
-            <w:proofErr w:type="gramEnd"/>
           </w:p>
         </w:tc>
         <w:tc>
@@ -407,32 +291,11 @@
       </w:r>
     </w:p>
     <w:p>
-      <w:proofErr w:type="spellStart"/>
-      <w:r>
-        <w:t>git</w:t>
-      </w:r>
-      <w:proofErr w:type="spellEnd"/>
-      <w:r>
-        <w:t xml:space="preserve"> </w:t>
-      </w:r>
-      <w:proofErr w:type="spellStart"/>
-      <w:r>
-        <w:t>commit</w:t>
-      </w:r>
-      <w:proofErr w:type="spellEnd"/>
-      <w:r>
-        <w:t xml:space="preserve"> -m “mensaje para </w:t>
-      </w:r>
-      <w:r>
-        <w:t xml:space="preserve">el </w:t>
-      </w:r>
-      <w:proofErr w:type="spellStart"/>
-      <w:r>
-        <w:t>commit</w:t>
-      </w:r>
-      <w:proofErr w:type="spellEnd"/>
-      <w:r>
-        <w:t>”</w:t>
+      <w:r>
+        <w:t xml:space="preserve">git commit -m “mensaje para </w:t>
+      </w:r>
+      <w:r>
+        <w:t>el commit”</w:t>
       </w:r>
     </w:p>
     <w:p/>
@@ -454,13 +317,8 @@
       </w:r>
     </w:p>
     <w:p>
-      <w:proofErr w:type="spellStart"/>
-      <w:r>
-        <w:t>git</w:t>
-      </w:r>
-      <w:proofErr w:type="spellEnd"/>
-      <w:r>
-        <w:t xml:space="preserve"> clone </w:t>
+      <w:r>
+        <w:t xml:space="preserve">git clone </w:t>
       </w:r>
       <w:r>
         <w:rPr>
@@ -468,15 +326,378 @@
         </w:rPr>
         <w:t>https del repositorio</w:t>
       </w:r>
+    </w:p>
+    <w:p/>
+    <w:p>
+      <w:pPr>
+        <w:rPr>
+          <w:b/>
+          <w:bCs/>
+          <w:u w:val="single"/>
+        </w:rPr>
+      </w:pPr>
+      <w:r>
+        <w:rPr>
+          <w:b/>
+          <w:bCs/>
+          <w:u w:val="single"/>
+        </w:rPr>
+        <w:t>Trabajar colaborativamente en github</w:t>
+      </w:r>
+    </w:p>
+    <w:p>
+      <w:pPr>
+        <w:pStyle w:val="Prrafodelista"/>
+        <w:numPr>
+          <w:ilvl w:val="0"/>
+          <w:numId w:val="1"/>
+        </w:numPr>
+      </w:pPr>
+      <w:r>
+        <w:t xml:space="preserve">El propietario del repositorio debe </w:t>
+      </w:r>
+      <w:r>
+        <w:t>ir a configuración</w:t>
+      </w:r>
+      <w:r>
+        <w:t xml:space="preserve"> (GitHub)</w:t>
+      </w:r>
+    </w:p>
+    <w:p>
+      <w:r>
+        <w:rPr>
+          <w:noProof/>
+        </w:rPr>
+        <w:drawing>
+          <wp:inline distT="0" distB="0" distL="0" distR="0" wp14:anchorId="67E1EA91" wp14:editId="20536B11">
+            <wp:extent cx="5612130" cy="2088515"/>
+            <wp:effectExtent l="0" t="0" r="7620" b="6985"/>
+            <wp:docPr id="1944802816" name="Imagen 1" descr="Interfaz de usuario gráfica, Texto, Aplicación, Correo electrónico&#10;&#10;Descripción generada automáticamente"/>
+            <wp:cNvGraphicFramePr>
+              <a:graphicFrameLocks xmlns:a="http://schemas.openxmlformats.org/drawingml/2006/main" noChangeAspect="1"/>
+            </wp:cNvGraphicFramePr>
+            <a:graphic xmlns:a="http://schemas.openxmlformats.org/drawingml/2006/main">
+              <a:graphicData uri="http://schemas.openxmlformats.org/drawingml/2006/picture">
+                <pic:pic xmlns:pic="http://schemas.openxmlformats.org/drawingml/2006/picture">
+                  <pic:nvPicPr>
+                    <pic:cNvPr id="1944802816" name="Imagen 1" descr="Interfaz de usuario gráfica, Texto, Aplicación, Correo electrónico&#10;&#10;Descripción generada automáticamente"/>
+                    <pic:cNvPicPr/>
+                  </pic:nvPicPr>
+                  <pic:blipFill>
+                    <a:blip r:embed="rId5"/>
+                    <a:stretch>
+                      <a:fillRect/>
+                    </a:stretch>
+                  </pic:blipFill>
+                  <pic:spPr>
+                    <a:xfrm>
+                      <a:off x="0" y="0"/>
+                      <a:ext cx="5612130" cy="2088515"/>
+                    </a:xfrm>
+                    <a:prstGeom prst="rect">
+                      <a:avLst/>
+                    </a:prstGeom>
+                  </pic:spPr>
+                </pic:pic>
+              </a:graphicData>
+            </a:graphic>
+          </wp:inline>
+        </w:drawing>
+      </w:r>
+    </w:p>
+    <w:p>
+      <w:r>
+        <w:br w:type="page"/>
+      </w:r>
+    </w:p>
+    <w:p>
+      <w:pPr>
+        <w:pStyle w:val="Prrafodelista"/>
+        <w:numPr>
+          <w:ilvl w:val="0"/>
+          <w:numId w:val="1"/>
+        </w:numPr>
+      </w:pPr>
+      <w:r>
+        <w:lastRenderedPageBreak/>
+        <w:t>Ingresar a la opción de colaboradores</w:t>
+      </w:r>
+    </w:p>
+    <w:p>
+      <w:pPr>
+        <w:pStyle w:val="Prrafodelista"/>
+      </w:pPr>
+      <w:r>
+        <w:rPr>
+          <w:noProof/>
+        </w:rPr>
+        <w:drawing>
+          <wp:inline distT="0" distB="0" distL="0" distR="0" wp14:anchorId="67AFEC33" wp14:editId="00EDE7C3">
+            <wp:extent cx="5612130" cy="2235835"/>
+            <wp:effectExtent l="0" t="0" r="7620" b="0"/>
+            <wp:docPr id="1183875842" name="Imagen 1" descr="Interfaz de usuario gráfica, Texto, Aplicación, Correo electrónico&#10;&#10;Descripción generada automáticamente"/>
+            <wp:cNvGraphicFramePr>
+              <a:graphicFrameLocks xmlns:a="http://schemas.openxmlformats.org/drawingml/2006/main" noChangeAspect="1"/>
+            </wp:cNvGraphicFramePr>
+            <a:graphic xmlns:a="http://schemas.openxmlformats.org/drawingml/2006/main">
+              <a:graphicData uri="http://schemas.openxmlformats.org/drawingml/2006/picture">
+                <pic:pic xmlns:pic="http://schemas.openxmlformats.org/drawingml/2006/picture">
+                  <pic:nvPicPr>
+                    <pic:cNvPr id="1183875842" name="Imagen 1" descr="Interfaz de usuario gráfica, Texto, Aplicación, Correo electrónico&#10;&#10;Descripción generada automáticamente"/>
+                    <pic:cNvPicPr/>
+                  </pic:nvPicPr>
+                  <pic:blipFill>
+                    <a:blip r:embed="rId6"/>
+                    <a:stretch>
+                      <a:fillRect/>
+                    </a:stretch>
+                  </pic:blipFill>
+                  <pic:spPr>
+                    <a:xfrm>
+                      <a:off x="0" y="0"/>
+                      <a:ext cx="5612130" cy="2235835"/>
+                    </a:xfrm>
+                    <a:prstGeom prst="rect">
+                      <a:avLst/>
+                    </a:prstGeom>
+                  </pic:spPr>
+                </pic:pic>
+              </a:graphicData>
+            </a:graphic>
+          </wp:inline>
+        </w:drawing>
+      </w:r>
+    </w:p>
+    <w:p>
+      <w:pPr>
+        <w:pStyle w:val="Prrafodelista"/>
+      </w:pPr>
+    </w:p>
+    <w:p>
+      <w:pPr>
+        <w:pStyle w:val="Prrafodelista"/>
+        <w:numPr>
+          <w:ilvl w:val="0"/>
+          <w:numId w:val="1"/>
+        </w:numPr>
+      </w:pPr>
+      <w:r>
+        <w:t>Confirmar acceso para poder agregar a los colaboradores</w:t>
+      </w:r>
+    </w:p>
+    <w:p>
+      <w:pPr>
+        <w:pStyle w:val="Prrafodelista"/>
+        <w:numPr>
+          <w:ilvl w:val="0"/>
+          <w:numId w:val="1"/>
+        </w:numPr>
+      </w:pPr>
+      <w:r>
+        <w:t>Luego se deben agregar a los colaboradores por medio del correo electrónico o el nombre de usuario de GitHub</w:t>
+      </w:r>
+    </w:p>
+    <w:p>
+      <w:pPr>
+        <w:pStyle w:val="Prrafodelista"/>
+      </w:pPr>
+      <w:r>
+        <w:rPr>
+          <w:noProof/>
+        </w:rPr>
+        <w:drawing>
+          <wp:inline distT="0" distB="0" distL="0" distR="0" wp14:anchorId="225770CE" wp14:editId="0F6D3AF4">
+            <wp:extent cx="5728685" cy="2547143"/>
+            <wp:effectExtent l="0" t="0" r="5715" b="5715"/>
+            <wp:docPr id="1610885787" name="Imagen 1" descr="Interfaz de usuario gráfica, Aplicación, Correo electrónico&#10;&#10;Descripción generada automáticamente"/>
+            <wp:cNvGraphicFramePr>
+              <a:graphicFrameLocks xmlns:a="http://schemas.openxmlformats.org/drawingml/2006/main" noChangeAspect="1"/>
+            </wp:cNvGraphicFramePr>
+            <a:graphic xmlns:a="http://schemas.openxmlformats.org/drawingml/2006/main">
+              <a:graphicData uri="http://schemas.openxmlformats.org/drawingml/2006/picture">
+                <pic:pic xmlns:pic="http://schemas.openxmlformats.org/drawingml/2006/picture">
+                  <pic:nvPicPr>
+                    <pic:cNvPr id="1610885787" name="Imagen 1" descr="Interfaz de usuario gráfica, Aplicación, Correo electrónico&#10;&#10;Descripción generada automáticamente"/>
+                    <pic:cNvPicPr/>
+                  </pic:nvPicPr>
+                  <pic:blipFill>
+                    <a:blip r:embed="rId7"/>
+                    <a:stretch>
+                      <a:fillRect/>
+                    </a:stretch>
+                  </pic:blipFill>
+                  <pic:spPr>
+                    <a:xfrm>
+                      <a:off x="0" y="0"/>
+                      <a:ext cx="5737407" cy="2551021"/>
+                    </a:xfrm>
+                    <a:prstGeom prst="rect">
+                      <a:avLst/>
+                    </a:prstGeom>
+                  </pic:spPr>
+                </pic:pic>
+              </a:graphicData>
+            </a:graphic>
+          </wp:inline>
+        </w:drawing>
+      </w:r>
+    </w:p>
+    <w:p>
+      <w:pPr>
+        <w:pStyle w:val="Prrafodelista"/>
+      </w:pPr>
+    </w:p>
+    <w:p>
+      <w:pPr>
+        <w:pStyle w:val="Prrafodelista"/>
+        <w:numPr>
+          <w:ilvl w:val="0"/>
+          <w:numId w:val="1"/>
+        </w:numPr>
+      </w:pPr>
+      <w:r>
+        <w:t>Para se colaborador es necesario aceptar la invitación y clonar el proyecto</w:t>
+      </w:r>
+    </w:p>
+    <w:p>
+      <w:pPr>
+        <w:pStyle w:val="Prrafodelista"/>
+      </w:pPr>
+    </w:p>
+    <w:p>
+      <w:pPr>
+        <w:pStyle w:val="Prrafodelista"/>
+      </w:pPr>
     </w:p>
     <w:sectPr>
       <w:pgSz w:w="12240" w:h="15840"/>
-      <w:pgMar w:top="1417" w:right="1701" w:bottom="1417" w:left="1701" w:header="708" w:footer="708" w:gutter="0"/>
+      <w:pgMar w:top="720" w:right="720" w:bottom="720" w:left="720" w:header="708" w:footer="708" w:gutter="0"/>
       <w:cols w:space="708"/>
       <w:docGrid w:linePitch="360"/>
     </w:sectPr>
   </w:body>
 </w:document>
+</file>
+
+<file path=word/numbering.xml><?xml version="1.0" encoding="utf-8"?>
+<w:numbering xmlns:wpc="http://schemas.microsoft.com/office/word/2010/wordprocessingCanvas" xmlns:cx="http://schemas.microsoft.com/office/drawing/2014/chartex" xmlns:cx1="http://schemas.microsoft.com/office/drawing/2015/9/8/chartex" xmlns:cx2="http://schemas.microsoft.com/office/drawing/2015/10/21/chartex" xmlns:cx3="http://schemas.microsoft.com/office/drawing/2016/5/9/chartex" xmlns:cx4="http://schemas.microsoft.com/office/drawing/2016/5/10/chartex" xmlns:cx5="http://schemas.microsoft.com/office/drawing/2016/5/11/chartex" xmlns:cx6="http://schemas.microsoft.com/office/drawing/2016/5/12/chartex" xmlns:cx7="http://schemas.microsoft.com/office/drawing/2016/5/13/chartex" xmlns:cx8="http://schemas.microsoft.com/office/drawing/2016/5/14/chartex" xmlns:mc="http://schemas.openxmlformats.org/markup-compatibility/2006" xmlns:aink="http://schemas.microsoft.com/office/drawing/2016/ink" xmlns:am3d="http://schemas.microsoft.com/office/drawing/2017/model3d" xmlns:o="urn:schemas-microsoft-com:office:office" xmlns:oel="http://schemas.microsoft.com/office/2019/extlst" xmlns:r="http://schemas.openxmlformats.org/officeDocument/2006/relationships" xmlns:m="http://schemas.openxmlformats.org/officeDocument/2006/math" xmlns:v="urn:schemas-microsoft-com:vml" xmlns:wp14="http://schemas.microsoft.com/office/word/2010/wordprocessingDrawing" xmlns:wp="http://schemas.openxmlformats.org/drawingml/2006/wordprocessingDrawing" xmlns:w10="urn:schemas-microsoft-com:office:word" xmlns:w="http://schemas.openxmlformats.org/wordprocessingml/2006/main" xmlns:w14="http://schemas.microsoft.com/office/word/2010/wordml" xmlns:w15="http://schemas.microsoft.com/office/word/2012/wordml" xmlns:w16cex="http://schemas.microsoft.com/office/word/2018/wordml/cex" xmlns:w16cid="http://schemas.microsoft.com/office/word/2016/wordml/cid" xmlns:w16="http://schemas.microsoft.com/office/word/2018/wordml" xmlns:w16sdtdh="http://schemas.microsoft.com/office/word/2020/wordml/sdtdatahash" xmlns:w16se="http://schemas.microsoft.com/office/word/2015/wordml/symex" xmlns:wpg="http://schemas.microsoft.com/office/word/2010/wordprocessingGroup" xmlns:wpi="http://schemas.microsoft.com/office/word/2010/wordprocessingInk" xmlns:wne="http://schemas.microsoft.com/office/word/2006/wordml" xmlns:wps="http://schemas.microsoft.com/office/word/2010/wordprocessingShape" mc:Ignorable="w14 w15 w16se w16cid w16 w16cex w16sdtdh wp14">
+  <w:abstractNum w:abstractNumId="0" w15:restartNumberingAfterBreak="0">
+    <w:nsid w:val="254F0A6C"/>
+    <w:multiLevelType w:val="hybridMultilevel"/>
+    <w:tmpl w:val="3F005B1E"/>
+    <w:lvl w:ilvl="0" w:tplc="100A0001">
+      <w:start w:val="1"/>
+      <w:numFmt w:val="bullet"/>
+      <w:lvlText w:val=""/>
+      <w:lvlJc w:val="left"/>
+      <w:pPr>
+        <w:ind w:left="720" w:hanging="360"/>
+      </w:pPr>
+      <w:rPr>
+        <w:rFonts w:ascii="Symbol" w:hAnsi="Symbol" w:hint="default"/>
+      </w:rPr>
+    </w:lvl>
+    <w:lvl w:ilvl="1" w:tplc="100A0003" w:tentative="1">
+      <w:start w:val="1"/>
+      <w:numFmt w:val="bullet"/>
+      <w:lvlText w:val="o"/>
+      <w:lvlJc w:val="left"/>
+      <w:pPr>
+        <w:ind w:left="1440" w:hanging="360"/>
+      </w:pPr>
+      <w:rPr>
+        <w:rFonts w:ascii="Courier New" w:hAnsi="Courier New" w:cs="Courier New" w:hint="default"/>
+      </w:rPr>
+    </w:lvl>
+    <w:lvl w:ilvl="2" w:tplc="100A0005" w:tentative="1">
+      <w:start w:val="1"/>
+      <w:numFmt w:val="bullet"/>
+      <w:lvlText w:val=""/>
+      <w:lvlJc w:val="left"/>
+      <w:pPr>
+        <w:ind w:left="2160" w:hanging="360"/>
+      </w:pPr>
+      <w:rPr>
+        <w:rFonts w:ascii="Wingdings" w:hAnsi="Wingdings" w:hint="default"/>
+      </w:rPr>
+    </w:lvl>
+    <w:lvl w:ilvl="3" w:tplc="100A0001" w:tentative="1">
+      <w:start w:val="1"/>
+      <w:numFmt w:val="bullet"/>
+      <w:lvlText w:val=""/>
+      <w:lvlJc w:val="left"/>
+      <w:pPr>
+        <w:ind w:left="2880" w:hanging="360"/>
+      </w:pPr>
+      <w:rPr>
+        <w:rFonts w:ascii="Symbol" w:hAnsi="Symbol" w:hint="default"/>
+      </w:rPr>
+    </w:lvl>
+    <w:lvl w:ilvl="4" w:tplc="100A0003" w:tentative="1">
+      <w:start w:val="1"/>
+      <w:numFmt w:val="bullet"/>
+      <w:lvlText w:val="o"/>
+      <w:lvlJc w:val="left"/>
+      <w:pPr>
+        <w:ind w:left="3600" w:hanging="360"/>
+      </w:pPr>
+      <w:rPr>
+        <w:rFonts w:ascii="Courier New" w:hAnsi="Courier New" w:cs="Courier New" w:hint="default"/>
+      </w:rPr>
+    </w:lvl>
+    <w:lvl w:ilvl="5" w:tplc="100A0005" w:tentative="1">
+      <w:start w:val="1"/>
+      <w:numFmt w:val="bullet"/>
+      <w:lvlText w:val=""/>
+      <w:lvlJc w:val="left"/>
+      <w:pPr>
+        <w:ind w:left="4320" w:hanging="360"/>
+      </w:pPr>
+      <w:rPr>
+        <w:rFonts w:ascii="Wingdings" w:hAnsi="Wingdings" w:hint="default"/>
+      </w:rPr>
+    </w:lvl>
+    <w:lvl w:ilvl="6" w:tplc="100A0001" w:tentative="1">
+      <w:start w:val="1"/>
+      <w:numFmt w:val="bullet"/>
+      <w:lvlText w:val=""/>
+      <w:lvlJc w:val="left"/>
+      <w:pPr>
+        <w:ind w:left="5040" w:hanging="360"/>
+      </w:pPr>
+      <w:rPr>
+        <w:rFonts w:ascii="Symbol" w:hAnsi="Symbol" w:hint="default"/>
+      </w:rPr>
+    </w:lvl>
+    <w:lvl w:ilvl="7" w:tplc="100A0003" w:tentative="1">
+      <w:start w:val="1"/>
+      <w:numFmt w:val="bullet"/>
+      <w:lvlText w:val="o"/>
+      <w:lvlJc w:val="left"/>
+      <w:pPr>
+        <w:ind w:left="5760" w:hanging="360"/>
+      </w:pPr>
+      <w:rPr>
+        <w:rFonts w:ascii="Courier New" w:hAnsi="Courier New" w:cs="Courier New" w:hint="default"/>
+      </w:rPr>
+    </w:lvl>
+    <w:lvl w:ilvl="8" w:tplc="100A0005" w:tentative="1">
+      <w:start w:val="1"/>
+      <w:numFmt w:val="bullet"/>
+      <w:lvlText w:val=""/>
+      <w:lvlJc w:val="left"/>
+      <w:pPr>
+        <w:ind w:left="6480" w:hanging="360"/>
+      </w:pPr>
+      <w:rPr>
+        <w:rFonts w:ascii="Wingdings" w:hAnsi="Wingdings" w:hint="default"/>
+      </w:rPr>
+    </w:lvl>
+  </w:abstractNum>
+  <w:num w:numId="1" w16cid:durableId="1338582325">
+    <w:abstractNumId w:val="0"/>
+  </w:num>
+</w:numbering>
 </file>
 
 <file path=word/styles.xml><?xml version="1.0" encoding="utf-8"?>
@@ -927,6 +1148,17 @@
       </w:tblBorders>
     </w:tblPr>
   </w:style>
+  <w:style w:type="paragraph" w:styleId="Prrafodelista">
+    <w:name w:val="List Paragraph"/>
+    <w:basedOn w:val="Normal"/>
+    <w:uiPriority w:val="34"/>
+    <w:qFormat/>
+    <w:rsid w:val="00994510"/>
+    <w:pPr>
+      <w:ind w:left="720"/>
+      <w:contextualSpacing/>
+    </w:pPr>
+  </w:style>
 </w:styles>
 </file>
 

</xml_diff>